<commit_message>
optimise by 4 largest
</commit_message>
<xml_diff>
--- a/Dokumentacia.docx
+++ b/Dokumentacia.docx
@@ -1651,6 +1651,7 @@
           <w:caps/>
           <w:sz w:val="28"/>
           <w:szCs w:val="32"/>
+          <w:lang w:val="en-US"/>
         </w:rPr>
       </w:pPr>
       <w:r>
@@ -1688,7 +1689,15 @@
         <w:t>je</w:t>
       </w:r>
       <w:r>
-        <w:t xml:space="preserve"> potrebné implementovať pomocou údajovej štruktúry Quad strom. Štruktúru </w:t>
+        <w:t xml:space="preserve"> potrebné implementovať pomocou údajovej štruktúry </w:t>
+      </w:r>
+      <w:proofErr w:type="spellStart"/>
+      <w:r>
+        <w:t>Quad</w:t>
+      </w:r>
+      <w:proofErr w:type="spellEnd"/>
+      <w:r>
+        <w:t xml:space="preserve"> strom. Štruktúru </w:t>
       </w:r>
       <w:r>
         <w:t>je nutné</w:t>
@@ -1953,7 +1962,23 @@
     </w:p>
     <w:p>
       <w:r>
-        <w:t>Systém ako celok bude pozostávať z troch Quad stromov. V jednom budú uložené dáta ohľadom parciel. V dalšom budú uložené dáta týkajúce sa nehnuteľností a na koniec bude jeden spoločný strom, kde bude možné ukladať dáta nezávislá na ich povahe.</w:t>
+        <w:t xml:space="preserve">Systém ako celok bude pozostávať z troch </w:t>
+      </w:r>
+      <w:proofErr w:type="spellStart"/>
+      <w:r>
+        <w:t>Quad</w:t>
+      </w:r>
+      <w:proofErr w:type="spellEnd"/>
+      <w:r>
+        <w:t xml:space="preserve"> stromov. V jednom budú uložené dáta ohľadom parciel. V </w:t>
+      </w:r>
+      <w:proofErr w:type="spellStart"/>
+      <w:r>
+        <w:t>dalšom</w:t>
+      </w:r>
+      <w:proofErr w:type="spellEnd"/>
+      <w:r>
+        <w:t xml:space="preserve"> budú uložené dáta týkajúce sa nehnuteľností a na koniec bude jeden spoločný strom, kde bude možné ukladať dáta nezávislá na ich povahe.</w:t>
       </w:r>
     </w:p>
     <w:p>
@@ -1987,7 +2012,15 @@
     </w:p>
     <w:p>
       <w:r>
-        <w:t>V nasledujúcich podkapitolách si popíšeme spôsob implementácie vylepšení a testovania Quad stromu.</w:t>
+        <w:t xml:space="preserve">V nasledujúcich podkapitolách si popíšeme spôsob implementácie vylepšení a testovania </w:t>
+      </w:r>
+      <w:proofErr w:type="spellStart"/>
+      <w:r>
+        <w:t>Quad</w:t>
+      </w:r>
+      <w:proofErr w:type="spellEnd"/>
+      <w:r>
+        <w:t xml:space="preserve"> stromu.</w:t>
       </w:r>
     </w:p>
     <w:p>
@@ -2115,7 +2148,23 @@
     </w:p>
     <w:p>
       <w:r>
-        <w:t>Strom, ktorý disponuje vylepšením budeme volať AdvancedQuadTree a bez vylepšenia bude ClassicQuadTree.</w:t>
+        <w:t xml:space="preserve">Strom, ktorý disponuje vylepšením budeme volať </w:t>
+      </w:r>
+      <w:proofErr w:type="spellStart"/>
+      <w:r>
+        <w:t>AdvancedQuadTree</w:t>
+      </w:r>
+      <w:proofErr w:type="spellEnd"/>
+      <w:r>
+        <w:t xml:space="preserve"> a bez vylepšenia bude </w:t>
+      </w:r>
+      <w:proofErr w:type="spellStart"/>
+      <w:r>
+        <w:t>ClassicQuadTree</w:t>
+      </w:r>
+      <w:proofErr w:type="spellEnd"/>
+      <w:r>
+        <w:t>.</w:t>
       </w:r>
     </w:p>
     <w:p>
@@ -2130,16 +2179,26 @@
     </w:p>
     <w:p>
       <w:r>
-        <w:t>V Quad strome je možné zbierať rôzne údaje ohľadom jeho kondície. Pre nás najdôležitejšie, ktoré sa neskôr použijú na výpočet zdravia sú:</w:t>
+        <w:t>V </w:t>
+      </w:r>
+      <w:proofErr w:type="spellStart"/>
+      <w:r>
+        <w:t>Quad</w:t>
+      </w:r>
+      <w:proofErr w:type="spellEnd"/>
+      <w:r>
+        <w:t xml:space="preserve"> strome je možné zbierať rôzne údaje ohľadom jeho kondície. Pre nás najdôležitejšie, ktoré sa neskôr použijú na výpočet zdravia sú:</w:t>
       </w:r>
     </w:p>
     <w:p>
       <w:pPr>
         <w:pStyle w:val="Nadpis4"/>
       </w:pPr>
+      <w:proofErr w:type="spellStart"/>
       <w:r>
         <w:t>DataBalanceFactorX</w:t>
       </w:r>
+      <w:proofErr w:type="spellEnd"/>
     </w:p>
     <w:p>
       <w:r>
@@ -2150,9 +2209,11 @@
       <w:pPr>
         <w:pStyle w:val="Nadpis4"/>
       </w:pPr>
+      <w:proofErr w:type="spellStart"/>
       <w:r>
         <w:t>DataBalanceFactorX</w:t>
       </w:r>
+      <w:proofErr w:type="spellEnd"/>
     </w:p>
     <w:p>
       <w:r>
@@ -2182,10 +2243,12 @@
         <w:pStyle w:val="Nadpis4"/>
         <w:ind w:left="426" w:hanging="426"/>
       </w:pPr>
+      <w:proofErr w:type="spellStart"/>
       <w:r>
         <w:lastRenderedPageBreak/>
         <w:t>DivisibleDataSize</w:t>
       </w:r>
+      <w:proofErr w:type="spellEnd"/>
     </w:p>
     <w:p>
       <w:r>
@@ -2197,9 +2260,11 @@
         <w:pStyle w:val="Nadpis4"/>
         <w:ind w:left="426" w:hanging="426"/>
       </w:pPr>
+      <w:proofErr w:type="spellStart"/>
       <w:r>
         <w:t>Depth</w:t>
       </w:r>
+      <w:proofErr w:type="spellEnd"/>
     </w:p>
     <w:p>
       <w:r>
@@ -2211,7 +2276,15 @@
     </w:p>
     <w:p>
       <w:r>
-        <w:t>Tieto metriky sa získavajú asynchrónne v každom potomkovi koreňa, keď prídu výsledky z jednotlivých podstromov, tak sa vyhodnotia a spoja sa do jednej celkovej metriky</w:t>
+        <w:t xml:space="preserve">Tieto metriky sa získavajú asynchrónne v každom potomkovi koreňa, keď prídu výsledky z jednotlivých </w:t>
+      </w:r>
+      <w:proofErr w:type="spellStart"/>
+      <w:r>
+        <w:t>podstromov</w:t>
+      </w:r>
+      <w:proofErr w:type="spellEnd"/>
+      <w:r>
+        <w:t>, tak sa vyhodnotia a spoja sa do jednej celkovej metriky</w:t>
       </w:r>
       <w:r>
         <w:t>.</w:t>
@@ -2664,18 +2737,72 @@
         </w:rPr>
         <w:t>T</w:t>
       </w:r>
+      <w:proofErr w:type="spellStart"/>
       <w:r>
         <w:rPr>
           <w:rFonts w:eastAsiaTheme="majorEastAsia" w:cstheme="majorBidi"/>
         </w:rPr>
-        <w:t xml:space="preserve">áto funkcia vráti hodnotu v intervali </w:t>
+        <w:t>áto</w:t>
+      </w:r>
+      <w:proofErr w:type="spellEnd"/>
+      <w:r>
+        <w:rPr>
+          <w:rFonts w:eastAsiaTheme="majorEastAsia" w:cstheme="majorBidi"/>
+        </w:rPr>
+        <w:t xml:space="preserve"> funkcia vráti hodnotu v </w:t>
+      </w:r>
+      <w:proofErr w:type="spellStart"/>
+      <w:r>
+        <w:rPr>
+          <w:rFonts w:eastAsiaTheme="majorEastAsia" w:cstheme="majorBidi"/>
+        </w:rPr>
+        <w:t>intervali</w:t>
+      </w:r>
+      <w:proofErr w:type="spellEnd"/>
+      <w:r>
+        <w:rPr>
+          <w:rFonts w:eastAsiaTheme="majorEastAsia" w:cstheme="majorBidi"/>
+        </w:rPr>
+        <w:t xml:space="preserve"> </w:t>
       </w:r>
       <w:r>
         <w:rPr>
           <w:rFonts w:eastAsiaTheme="majorEastAsia" w:cstheme="majorBidi"/>
           <w:lang w:val="en-US"/>
         </w:rPr>
-        <w:t>&lt;0; 1&gt;, pričom 0 je najmenej z</w:t>
+        <w:t xml:space="preserve">&lt;0; 1&gt;, </w:t>
+      </w:r>
+      <w:proofErr w:type="spellStart"/>
+      <w:r>
+        <w:rPr>
+          <w:rFonts w:eastAsiaTheme="majorEastAsia" w:cstheme="majorBidi"/>
+          <w:lang w:val="en-US"/>
+        </w:rPr>
+        <w:t>pričom</w:t>
+      </w:r>
+      <w:proofErr w:type="spellEnd"/>
+      <w:r>
+        <w:rPr>
+          <w:rFonts w:eastAsiaTheme="majorEastAsia" w:cstheme="majorBidi"/>
+          <w:lang w:val="en-US"/>
+        </w:rPr>
+        <w:t xml:space="preserve"> 0 je </w:t>
+      </w:r>
+      <w:proofErr w:type="spellStart"/>
+      <w:r>
+        <w:rPr>
+          <w:rFonts w:eastAsiaTheme="majorEastAsia" w:cstheme="majorBidi"/>
+          <w:lang w:val="en-US"/>
+        </w:rPr>
+        <w:t>najmenej</w:t>
+      </w:r>
+      <w:proofErr w:type="spellEnd"/>
+      <w:r>
+        <w:rPr>
+          <w:rFonts w:eastAsiaTheme="majorEastAsia" w:cstheme="majorBidi"/>
+          <w:lang w:val="en-US"/>
+        </w:rPr>
+        <w:t xml:space="preserve"> z</w:t>
       </w:r>
       <w:r>
         <w:rPr>
@@ -2704,12 +2831,28 @@
     </w:p>
     <w:p>
       <w:r>
-        <w:t>Nová maximálna výška sa nastaví na hodnotu PotentialDepth, ktorá vyjadruje ako najhlbšie môže ísť nejaký prvok stromu.</w:t>
+        <w:t xml:space="preserve">Nová maximálna výška sa nastaví na hodnotu </w:t>
+      </w:r>
+      <w:proofErr w:type="spellStart"/>
+      <w:r>
+        <w:t>PotentialDepth</w:t>
+      </w:r>
+      <w:proofErr w:type="spellEnd"/>
+      <w:r>
+        <w:t>, ktorá vyjadruje ako najhlbšie môže ísť nejaký prvok stromu.</w:t>
       </w:r>
     </w:p>
     <w:p>
       <w:r>
-        <w:t>Následne sa pomocou balančných faktorov vyrátajú nové súradnice ohraničujúce strom. Tieto súradnice sa oproti pôvodným môžu vľavo a dole zmenšovať. Vpravo a hore potom zväčšovať a to preto aby používateľ mohol do stromu stále vkladať dáta v takých rozsahoch, ako pôvodne zamýšľal.</w:t>
+        <w:t xml:space="preserve">Následne sa pomocou </w:t>
+      </w:r>
+      <w:proofErr w:type="spellStart"/>
+      <w:r>
+        <w:t>balančných</w:t>
+      </w:r>
+      <w:proofErr w:type="spellEnd"/>
+      <w:r>
+        <w:t xml:space="preserve"> faktorov vyrátajú nové súradnice ohraničujúce strom. Tieto súradnice sa oproti pôvodným môžu vľavo a dole zmenšovať. Vpravo a hore potom zväčšovať a to preto aby používateľ mohol do stromu stále vkladať dáta v takých rozsahoch, ako pôvodne zamýšľal.</w:t>
       </w:r>
     </w:p>
     <w:p>
@@ -2731,13 +2874,29 @@
         <w:t>pravá</w:t>
       </w:r>
       <w:r>
-        <w:t xml:space="preserve"> x-ová súradnica stromu o vypočítané percento. Ak je naklonený doľava, tak sa </w:t>
+        <w:t xml:space="preserve"> x-</w:t>
+      </w:r>
+      <w:proofErr w:type="spellStart"/>
+      <w:r>
+        <w:t>ová</w:t>
+      </w:r>
+      <w:proofErr w:type="spellEnd"/>
+      <w:r>
+        <w:t xml:space="preserve"> súradnica stromu o vypočítané percento. Ak je naklonený doľava, tak sa </w:t>
       </w:r>
       <w:r>
         <w:t>ľavá</w:t>
       </w:r>
       <w:r>
-        <w:t xml:space="preserve"> x-ová </w:t>
+        <w:t xml:space="preserve"> x-</w:t>
+      </w:r>
+      <w:proofErr w:type="spellStart"/>
+      <w:r>
+        <w:t>ová</w:t>
+      </w:r>
+      <w:proofErr w:type="spellEnd"/>
+      <w:r>
+        <w:t xml:space="preserve"> </w:t>
       </w:r>
       <w:r>
         <w:t>zmenší.</w:t>
@@ -2750,7 +2909,23 @@
     </w:p>
     <w:p>
       <w:r>
-        <w:t>Tieto zmeny veľkostí súradníc ohraničujúcich strom sa nevykonajú, ak sú jednotlivé balančné faktory menšie ako hodnota 0,1. Daná hodnota zabezpečuje, že ide o veľmi malá vychýlenie a zmena súradníc by mohla mať v celkovom merítku opačný efekt.</w:t>
+        <w:t xml:space="preserve">Tieto zmeny veľkostí súradníc ohraničujúcich strom sa nevykonajú, ak sú jednotlivé </w:t>
+      </w:r>
+      <w:proofErr w:type="spellStart"/>
+      <w:r>
+        <w:t>balančné</w:t>
+      </w:r>
+      <w:proofErr w:type="spellEnd"/>
+      <w:r>
+        <w:t xml:space="preserve"> faktory menšie ako hodnota 0,1. Daná hodnota zabezpečuje, že ide o veľmi malá vychýlenie a zmena súradníc by mohla mať v celkovom </w:t>
+      </w:r>
+      <w:proofErr w:type="spellStart"/>
+      <w:r>
+        <w:t>merítku</w:t>
+      </w:r>
+      <w:proofErr w:type="spellEnd"/>
+      <w:r>
+        <w:t xml:space="preserve"> opačný efekt.</w:t>
       </w:r>
     </w:p>
     <w:p>
@@ -2785,7 +2960,15 @@
         <w:t xml:space="preserve">Optimalizačnú funkciu sme otestovali nasledovným spôsobom. </w:t>
       </w:r>
       <w:r>
-        <w:t>Stromom sme na začiatok nastavili relatívne malú maximálnu hĺbku a generátor sme upravili, tak aby generované dáta spadali viac na jednu stranu, nech sú zlé balančné faktory.</w:t>
+        <w:t xml:space="preserve">Stromom sme na začiatok nastavili relatívne malú maximálnu hĺbku a generátor sme upravili, tak aby generované dáta spadali viac na jednu stranu, nech sú zlé </w:t>
+      </w:r>
+      <w:proofErr w:type="spellStart"/>
+      <w:r>
+        <w:t>balančné</w:t>
+      </w:r>
+      <w:proofErr w:type="spellEnd"/>
+      <w:r>
+        <w:t xml:space="preserve"> faktory.</w:t>
       </w:r>
     </w:p>
     <w:p>
@@ -2973,6 +3156,7 @@
                 <w:lang w:eastAsia="sk-SK"/>
               </w:rPr>
             </w:pPr>
+            <w:proofErr w:type="spellStart"/>
             <w:r>
               <w:rPr>
                 <w:rFonts w:ascii="Calibri" w:eastAsia="Times New Roman" w:hAnsi="Calibri" w:cs="Calibri"/>
@@ -2981,6 +3165,7 @@
               </w:rPr>
               <w:t>Find</w:t>
             </w:r>
+            <w:proofErr w:type="spellEnd"/>
           </w:p>
         </w:tc>
         <w:tc>
@@ -3008,6 +3193,7 @@
                 <w:lang w:eastAsia="sk-SK"/>
               </w:rPr>
             </w:pPr>
+            <w:proofErr w:type="spellStart"/>
             <w:r>
               <w:rPr>
                 <w:rFonts w:ascii="Calibri" w:eastAsia="Times New Roman" w:hAnsi="Calibri" w:cs="Calibri"/>
@@ -3016,6 +3202,7 @@
               </w:rPr>
               <w:t>Insert</w:t>
             </w:r>
+            <w:proofErr w:type="spellEnd"/>
           </w:p>
         </w:tc>
         <w:tc>
@@ -3043,6 +3230,7 @@
                 <w:lang w:eastAsia="sk-SK"/>
               </w:rPr>
             </w:pPr>
+            <w:proofErr w:type="spellStart"/>
             <w:r>
               <w:rPr>
                 <w:rFonts w:ascii="Calibri" w:eastAsia="Times New Roman" w:hAnsi="Calibri" w:cs="Calibri"/>
@@ -3051,6 +3239,7 @@
               </w:rPr>
               <w:t>Delete</w:t>
             </w:r>
+            <w:proofErr w:type="spellEnd"/>
           </w:p>
         </w:tc>
       </w:tr>
@@ -3083,6 +3272,7 @@
                 <w:lang w:eastAsia="sk-SK"/>
               </w:rPr>
             </w:pPr>
+            <w:proofErr w:type="spellStart"/>
             <w:r>
               <w:rPr>
                 <w:rFonts w:ascii="Calibri" w:eastAsia="Times New Roman" w:hAnsi="Calibri" w:cs="Calibri"/>
@@ -3091,6 +3281,7 @@
               </w:rPr>
               <w:t>ClassicQuadTree</w:t>
             </w:r>
+            <w:proofErr w:type="spellEnd"/>
           </w:p>
         </w:tc>
         <w:tc>
@@ -3263,6 +3454,7 @@
                 <w:lang w:eastAsia="sk-SK"/>
               </w:rPr>
             </w:pPr>
+            <w:proofErr w:type="spellStart"/>
             <w:r>
               <w:rPr>
                 <w:rFonts w:ascii="Calibri" w:eastAsia="Times New Roman" w:hAnsi="Calibri" w:cs="Calibri"/>
@@ -3271,6 +3463,7 @@
               </w:rPr>
               <w:t>AdvancedQuadtree</w:t>
             </w:r>
+            <w:proofErr w:type="spellEnd"/>
           </w:p>
         </w:tc>
         <w:tc>
@@ -3424,7 +3617,7 @@
           <w:noProof/>
         </w:rPr>
         <w:drawing>
-          <wp:anchor distT="0" distB="0" distL="114300" distR="114300" simplePos="0" relativeHeight="251661327" behindDoc="0" locked="0" layoutInCell="1" allowOverlap="1" wp14:anchorId="0B320EE5" wp14:editId="08C4FC64">
+          <wp:anchor distT="0" distB="0" distL="114300" distR="114300" simplePos="0" relativeHeight="251661327" behindDoc="0" locked="0" layoutInCell="1" allowOverlap="1" wp14:anchorId="0B320EE5" wp14:editId="708B17BF">
             <wp:simplePos x="0" y="0"/>
             <wp:positionH relativeFrom="column">
               <wp:posOffset>-42545</wp:posOffset>
@@ -3652,6 +3845,7 @@
                 <w:lang w:eastAsia="sk-SK"/>
               </w:rPr>
             </w:pPr>
+            <w:proofErr w:type="spellStart"/>
             <w:r>
               <w:rPr>
                 <w:rFonts w:ascii="Calibri" w:eastAsia="Times New Roman" w:hAnsi="Calibri" w:cs="Calibri"/>
@@ -3660,6 +3854,7 @@
               </w:rPr>
               <w:t>Find</w:t>
             </w:r>
+            <w:proofErr w:type="spellEnd"/>
           </w:p>
         </w:tc>
         <w:tc>
@@ -3687,6 +3882,7 @@
                 <w:lang w:eastAsia="sk-SK"/>
               </w:rPr>
             </w:pPr>
+            <w:proofErr w:type="spellStart"/>
             <w:r>
               <w:rPr>
                 <w:rFonts w:ascii="Calibri" w:eastAsia="Times New Roman" w:hAnsi="Calibri" w:cs="Calibri"/>
@@ -3695,6 +3891,7 @@
               </w:rPr>
               <w:t>Insert</w:t>
             </w:r>
+            <w:proofErr w:type="spellEnd"/>
           </w:p>
         </w:tc>
         <w:tc>
@@ -3722,6 +3919,7 @@
                 <w:lang w:eastAsia="sk-SK"/>
               </w:rPr>
             </w:pPr>
+            <w:proofErr w:type="spellStart"/>
             <w:r>
               <w:rPr>
                 <w:rFonts w:ascii="Calibri" w:eastAsia="Times New Roman" w:hAnsi="Calibri" w:cs="Calibri"/>
@@ -3730,6 +3928,7 @@
               </w:rPr>
               <w:t>Delete</w:t>
             </w:r>
+            <w:proofErr w:type="spellEnd"/>
           </w:p>
         </w:tc>
       </w:tr>
@@ -3762,6 +3961,7 @@
                 <w:lang w:eastAsia="sk-SK"/>
               </w:rPr>
             </w:pPr>
+            <w:proofErr w:type="spellStart"/>
             <w:r>
               <w:rPr>
                 <w:rFonts w:ascii="Calibri" w:eastAsia="Times New Roman" w:hAnsi="Calibri" w:cs="Calibri"/>
@@ -3770,6 +3970,7 @@
               </w:rPr>
               <w:t>ClassicQuadTree</w:t>
             </w:r>
+            <w:proofErr w:type="spellEnd"/>
           </w:p>
         </w:tc>
         <w:tc>
@@ -3942,6 +4143,7 @@
                 <w:lang w:eastAsia="sk-SK"/>
               </w:rPr>
             </w:pPr>
+            <w:proofErr w:type="spellStart"/>
             <w:r>
               <w:rPr>
                 <w:rFonts w:ascii="Calibri" w:eastAsia="Times New Roman" w:hAnsi="Calibri" w:cs="Calibri"/>
@@ -3950,6 +4152,7 @@
               </w:rPr>
               <w:t>AdvancedQuadtree</w:t>
             </w:r>
+            <w:proofErr w:type="spellEnd"/>
           </w:p>
         </w:tc>
         <w:tc>
@@ -4215,7 +4418,7 @@
           <w:noProof/>
         </w:rPr>
         <w:drawing>
-          <wp:anchor distT="0" distB="0" distL="114300" distR="114300" simplePos="0" relativeHeight="251662351" behindDoc="0" locked="0" layoutInCell="1" allowOverlap="1" wp14:anchorId="16CF8126" wp14:editId="04068265">
+          <wp:anchor distT="0" distB="0" distL="114300" distR="114300" simplePos="0" relativeHeight="251662351" behindDoc="0" locked="0" layoutInCell="1" allowOverlap="1" wp14:anchorId="16CF8126" wp14:editId="231ADDBE">
             <wp:simplePos x="0" y="0"/>
             <wp:positionH relativeFrom="column">
               <wp:posOffset>-109220</wp:posOffset>
@@ -4255,7 +4458,23 @@
         <w:t>S vyššie uvedených grafov vyplýva skutočnosť, že optimalizačná funkcia splnila očakávania a pri množstve 50 000 prv</w:t>
       </w:r>
       <w:r>
-        <w:t>kov sa vyhľadávanie zrýchlilo takmer dvojnásobne. A podľa očakávania sa potvrdil aj vplyv na funkciu vloženia, kde pri optimalizovaných aj neoptimalizovaných stromoch, je vidno celkom rozdiel v rýchlosti, pričom vyhľadávanie a mazanie neprináša takmer žiadny rozdiel medzi AdvancedQuadTree a ClassicQuadTree.</w:t>
+        <w:t xml:space="preserve">kov sa vyhľadávanie zrýchlilo takmer dvojnásobne. A podľa očakávania sa potvrdil aj vplyv na funkciu vloženia, kde pri optimalizovaných aj neoptimalizovaných stromoch, je vidno celkom rozdiel v rýchlosti, pričom vyhľadávanie a mazanie neprináša takmer žiadny rozdiel medzi </w:t>
+      </w:r>
+      <w:proofErr w:type="spellStart"/>
+      <w:r>
+        <w:t>AdvancedQuadTree</w:t>
+      </w:r>
+      <w:proofErr w:type="spellEnd"/>
+      <w:r>
+        <w:t xml:space="preserve"> a </w:t>
+      </w:r>
+      <w:proofErr w:type="spellStart"/>
+      <w:r>
+        <w:t>ClassicQuadTree</w:t>
+      </w:r>
+      <w:proofErr w:type="spellEnd"/>
+      <w:r>
+        <w:t>.</w:t>
       </w:r>
     </w:p>
     <w:p>
@@ -4270,7 +4489,15 @@
     </w:p>
     <w:p>
       <w:r>
-        <w:t>Pri Quad strome vo všeobecnosti platí, že nedokážeme presne určiť zložitosti jednotlivých operácii, vďaka tomu, že nikdy nevieme na koľko presne uzlov sa pri vkladaní alebo mazaná dát rozdelí.</w:t>
+        <w:t xml:space="preserve">Pri </w:t>
+      </w:r>
+      <w:proofErr w:type="spellStart"/>
+      <w:r>
+        <w:t>Quad</w:t>
+      </w:r>
+      <w:proofErr w:type="spellEnd"/>
+      <w:r>
+        <w:t xml:space="preserve"> strome vo všeobecnosti platí, že nedokážeme presne určiť zložitosti jednotlivých operácii, vďaka tomu, že nikdy nevieme na koľko presne uzlov sa pri vkladaní alebo mazaná dát rozdelí.</w:t>
       </w:r>
     </w:p>
     <w:p>
@@ -4290,10 +4517,29 @@
         <w:rPr>
           <w:lang w:val="en-US"/>
         </w:rPr>
-        <w:t>*m, kde n je po</w:t>
-      </w:r>
-      <w:r>
-        <w:t>čet dát v uzle a m je počet uzlov v strome.</w:t>
+        <w:t xml:space="preserve">*m, </w:t>
+      </w:r>
+      <w:proofErr w:type="spellStart"/>
+      <w:r>
+        <w:rPr>
+          <w:lang w:val="en-US"/>
+        </w:rPr>
+        <w:t>kde</w:t>
+      </w:r>
+      <w:proofErr w:type="spellEnd"/>
+      <w:r>
+        <w:rPr>
+          <w:lang w:val="en-US"/>
+        </w:rPr>
+        <w:t xml:space="preserve"> n je po</w:t>
+      </w:r>
+      <w:proofErr w:type="spellStart"/>
+      <w:r>
+        <w:t>čet</w:t>
+      </w:r>
+      <w:proofErr w:type="spellEnd"/>
+      <w:r>
+        <w:t xml:space="preserve"> dát v uzle a m je počet uzlov v strome.</w:t>
       </w:r>
       <w:r>
         <w:t xml:space="preserve"> Ale ako už bolo spomenuté vyššie, zložitosť sa nedá vyčísliť úplne presne.</w:t>
@@ -4345,11 +4591,19 @@
         <w:rPr>
           <w:lang w:val="en-US"/>
         </w:rPr>
-        <w:t>/nehnute</w:t>
+        <w:t>/</w:t>
+      </w:r>
+      <w:proofErr w:type="spellStart"/>
+      <w:r>
+        <w:rPr>
+          <w:lang w:val="en-US"/>
+        </w:rPr>
+        <w:t>nehnute</w:t>
       </w:r>
       <w:r>
         <w:t>ľnosti</w:t>
       </w:r>
+      <w:proofErr w:type="spellEnd"/>
     </w:p>
     <w:p>
       <w:pPr>
@@ -4360,7 +4614,15 @@
         </w:numPr>
       </w:pPr>
       <w:r>
-        <w:t>Ich gps pozície postupne oddeľ do samostatného zoznamu</w:t>
+        <w:t xml:space="preserve">Ich </w:t>
+      </w:r>
+      <w:proofErr w:type="spellStart"/>
+      <w:r>
+        <w:t>gps</w:t>
+      </w:r>
+      <w:proofErr w:type="spellEnd"/>
+      <w:r>
+        <w:t xml:space="preserve"> pozície postupne oddeľ do samostatného zoznamu</w:t>
       </w:r>
     </w:p>
     <w:p>
@@ -4426,8 +4688,13 @@
         </w:numPr>
       </w:pPr>
       <w:r>
-        <w:t>Ulož do QuadStromu</w:t>
-      </w:r>
+        <w:t xml:space="preserve">Ulož do </w:t>
+      </w:r>
+      <w:proofErr w:type="spellStart"/>
+      <w:r>
+        <w:t>QuadStromu</w:t>
+      </w:r>
+      <w:proofErr w:type="spellEnd"/>
     </w:p>
     <w:sectPr>
       <w:headerReference w:type="default" r:id="rId13"/>

</xml_diff>